<commit_message>
working om the last ampliation
</commit_message>
<xml_diff>
--- a/Informe ampliaciones naves.docx
+++ b/Informe ampliaciones naves.docx
@@ -542,10 +542,7 @@
         <w:t xml:space="preserve"> </w:t>
       </w:r>
       <w:r>
-        <w:t>nuevas</w:t>
-      </w:r>
-      <w:r>
-        <w:t xml:space="preserve"> de tipo “Fondo” </w:t>
+        <w:t xml:space="preserve">nuevas de tipo “Fondo” </w:t>
       </w:r>
       <w:r>
         <w:t xml:space="preserve">en el método “Iniciar” de la clase “GameLayer” </w:t>
@@ -681,15 +678,7 @@
         <w:pStyle w:val="Prrafodelista"/>
       </w:pPr>
       <w:r>
-        <w:t xml:space="preserve">Hay que tener en cuenta que </w:t>
-      </w:r>
-      <w:r>
-        <w:t>con este método que acabamos de ver cada vez que se llame al método dibujar habrá que comprobar si los fondos son distintos de nu</w:t>
-      </w:r>
-      <w:bookmarkStart w:id="0" w:name="_GoBack"/>
-      <w:bookmarkEnd w:id="0"/>
-      <w:r>
-        <w:t>ll.</w:t>
+        <w:t>Hay que tener en cuenta que con este método que acabamos de ver cada vez que se llame al método dibujar habrá que comprobar si los fondos son distintos de null.</w:t>
       </w:r>
     </w:p>
     <w:p>
@@ -828,6 +817,328 @@
       <w:r>
         <w:t>el margen superior de la pantalla tanto en la creación de enemigos, bombas y monedas como en el movimiento del jugador para que el “HUD” no interfiera con el juego</w:t>
       </w:r>
+      <w:r>
+        <w:t>.</w:t>
+      </w:r>
+    </w:p>
+    <w:p>
+      <w:pPr>
+        <w:pStyle w:val="Prrafodelista"/>
+      </w:pPr>
+    </w:p>
+    <w:p>
+      <w:pPr>
+        <w:pStyle w:val="Prrafodelista"/>
+        <w:numPr>
+          <w:ilvl w:val="0"/>
+          <w:numId w:val="1"/>
+        </w:numPr>
+        <w:rPr>
+          <w:b/>
+        </w:rPr>
+      </w:pPr>
+      <w:r>
+        <w:rPr>
+          <w:b/>
+        </w:rPr>
+        <w:t>J</w:t>
+      </w:r>
+      <w:r>
+        <w:rPr>
+          <w:b/>
+        </w:rPr>
+        <w:t>ugador con disparos finitos</w:t>
+      </w:r>
+    </w:p>
+    <w:p>
+      <w:pPr>
+        <w:pStyle w:val="Prrafodelista"/>
+      </w:pPr>
+      <w:r>
+        <w:t xml:space="preserve">Lo primero que hacemos es crear una variable dentro de la clase “Jugador” llamada “numDisparos” inicializada a </w:t>
+      </w:r>
+      <w:r>
+        <w:t>30</w:t>
+      </w:r>
+      <w:r>
+        <w:t>, que va a ser el número de disparos iniciales. A continuación, modificamos el método disparar de la clase “Jugador” para que solo dispare si “numDisparos” es mayor que 0, y para que cada vez que dispare decremente “numDisparos”.</w:t>
+      </w:r>
+    </w:p>
+    <w:p>
+      <w:pPr>
+        <w:pStyle w:val="Prrafodelista"/>
+      </w:pPr>
+    </w:p>
+    <w:p>
+      <w:pPr>
+        <w:pStyle w:val="Prrafodelista"/>
+      </w:pPr>
+      <w:r>
+        <w:rPr>
+          <w:noProof/>
+        </w:rPr>
+        <w:drawing>
+          <wp:inline distT="0" distB="0" distL="0" distR="0" wp14:anchorId="732AA71E" wp14:editId="1D0C5B03">
+            <wp:extent cx="4410075" cy="1752600"/>
+            <wp:effectExtent l="0" t="0" r="9525" b="0"/>
+            <wp:docPr id="2" name="Imagen 2"/>
+            <wp:cNvGraphicFramePr>
+              <a:graphicFrameLocks xmlns:a="http://schemas.openxmlformats.org/drawingml/2006/main" noChangeAspect="1"/>
+            </wp:cNvGraphicFramePr>
+            <a:graphic xmlns:a="http://schemas.openxmlformats.org/drawingml/2006/main">
+              <a:graphicData uri="http://schemas.openxmlformats.org/drawingml/2006/picture">
+                <pic:pic xmlns:pic="http://schemas.openxmlformats.org/drawingml/2006/picture">
+                  <pic:nvPicPr>
+                    <pic:cNvPr id="1" name=""/>
+                    <pic:cNvPicPr/>
+                  </pic:nvPicPr>
+                  <pic:blipFill>
+                    <a:blip r:embed="rId15"/>
+                    <a:stretch>
+                      <a:fillRect/>
+                    </a:stretch>
+                  </pic:blipFill>
+                  <pic:spPr>
+                    <a:xfrm>
+                      <a:off x="0" y="0"/>
+                      <a:ext cx="4410075" cy="1752600"/>
+                    </a:xfrm>
+                    <a:prstGeom prst="rect">
+                      <a:avLst/>
+                    </a:prstGeom>
+                  </pic:spPr>
+                </pic:pic>
+              </a:graphicData>
+            </a:graphic>
+          </wp:inline>
+        </w:drawing>
+      </w:r>
+    </w:p>
+    <w:p>
+      <w:pPr>
+        <w:pStyle w:val="Prrafodelista"/>
+      </w:pPr>
+    </w:p>
+    <w:p>
+      <w:pPr>
+        <w:pStyle w:val="Prrafodelista"/>
+      </w:pPr>
+      <w:r>
+        <w:t>Luego creamos la clase “Munición” que extiende de modelo y es muy similar a la clase “Moneda”. Simplemente hace que la munición vaya hacia la izquierda. Declaramos la clase “Municion.js” dentro del “index.html” y creamos un array en la clase “GameLayer” llamado “cajasMunicion”. La creación de las cajas de munición sigue el algoritmo anteriormente visto para las monedas o las bombas.</w:t>
+      </w:r>
+      <w:r>
+        <w:t xml:space="preserve"> </w:t>
+      </w:r>
+      <w:proofErr w:type="gramStart"/>
+      <w:r>
+        <w:t>Además</w:t>
+      </w:r>
+      <w:proofErr w:type="gramEnd"/>
+      <w:r>
+        <w:t xml:space="preserve"> pintamos y actualizamos todos los elementos dentro de “cajasMunicion”.</w:t>
+      </w:r>
+    </w:p>
+    <w:p>
+      <w:pPr>
+        <w:pStyle w:val="Prrafodelista"/>
+      </w:pPr>
+    </w:p>
+    <w:p>
+      <w:pPr>
+        <w:pStyle w:val="Prrafodelista"/>
+      </w:pPr>
+      <w:r>
+        <w:rPr>
+          <w:noProof/>
+        </w:rPr>
+        <w:drawing>
+          <wp:inline distT="0" distB="0" distL="0" distR="0" wp14:anchorId="34CED043" wp14:editId="6D2647DC">
+            <wp:extent cx="3895725" cy="1381125"/>
+            <wp:effectExtent l="0" t="0" r="9525" b="9525"/>
+            <wp:docPr id="12" name="Imagen 12"/>
+            <wp:cNvGraphicFramePr>
+              <a:graphicFrameLocks xmlns:a="http://schemas.openxmlformats.org/drawingml/2006/main" noChangeAspect="1"/>
+            </wp:cNvGraphicFramePr>
+            <a:graphic xmlns:a="http://schemas.openxmlformats.org/drawingml/2006/main">
+              <a:graphicData uri="http://schemas.openxmlformats.org/drawingml/2006/picture">
+                <pic:pic xmlns:pic="http://schemas.openxmlformats.org/drawingml/2006/picture">
+                  <pic:nvPicPr>
+                    <pic:cNvPr id="1" name=""/>
+                    <pic:cNvPicPr/>
+                  </pic:nvPicPr>
+                  <pic:blipFill>
+                    <a:blip r:embed="rId16"/>
+                    <a:stretch>
+                      <a:fillRect/>
+                    </a:stretch>
+                  </pic:blipFill>
+                  <pic:spPr>
+                    <a:xfrm>
+                      <a:off x="0" y="0"/>
+                      <a:ext cx="3895725" cy="1381125"/>
+                    </a:xfrm>
+                    <a:prstGeom prst="rect">
+                      <a:avLst/>
+                    </a:prstGeom>
+                  </pic:spPr>
+                </pic:pic>
+              </a:graphicData>
+            </a:graphic>
+          </wp:inline>
+        </w:drawing>
+      </w:r>
+    </w:p>
+    <w:p>
+      <w:pPr>
+        <w:pStyle w:val="Prrafodelista"/>
+      </w:pPr>
+    </w:p>
+    <w:p>
+      <w:pPr>
+        <w:pStyle w:val="Prrafodelista"/>
+      </w:pPr>
+      <w:r>
+        <w:t xml:space="preserve">En este punto me he dado cuenta </w:t>
+      </w:r>
+      <w:proofErr w:type="gramStart"/>
+      <w:r>
+        <w:t>que</w:t>
+      </w:r>
+      <w:proofErr w:type="gramEnd"/>
+      <w:r>
+        <w:t xml:space="preserve"> como tenemos tres clases con el mismo comportamiento que son “Bomba”, “Moneda” y “Munición”, he creado una nueva clase llamada “Recolectable” que extiende de modelo y de la que extenderán las clases anteriormente nombradas.</w:t>
+      </w:r>
+    </w:p>
+    <w:p>
+      <w:pPr>
+        <w:pStyle w:val="Prrafodelista"/>
+        <w:rPr>
+          <w:b/>
+        </w:rPr>
+      </w:pPr>
+    </w:p>
+    <w:p>
+      <w:pPr>
+        <w:pStyle w:val="Prrafodelista"/>
+        <w:rPr>
+          <w:b/>
+        </w:rPr>
+      </w:pPr>
+      <w:r>
+        <w:rPr>
+          <w:noProof/>
+        </w:rPr>
+        <w:drawing>
+          <wp:inline distT="0" distB="0" distL="0" distR="0" wp14:anchorId="1609B9AE" wp14:editId="02A6ACAA">
+            <wp:extent cx="2752725" cy="2705100"/>
+            <wp:effectExtent l="0" t="0" r="9525" b="0"/>
+            <wp:docPr id="13" name="Imagen 13"/>
+            <wp:cNvGraphicFramePr>
+              <a:graphicFrameLocks xmlns:a="http://schemas.openxmlformats.org/drawingml/2006/main" noChangeAspect="1"/>
+            </wp:cNvGraphicFramePr>
+            <a:graphic xmlns:a="http://schemas.openxmlformats.org/drawingml/2006/main">
+              <a:graphicData uri="http://schemas.openxmlformats.org/drawingml/2006/picture">
+                <pic:pic xmlns:pic="http://schemas.openxmlformats.org/drawingml/2006/picture">
+                  <pic:nvPicPr>
+                    <pic:cNvPr id="1" name=""/>
+                    <pic:cNvPicPr/>
+                  </pic:nvPicPr>
+                  <pic:blipFill>
+                    <a:blip r:embed="rId17"/>
+                    <a:stretch>
+                      <a:fillRect/>
+                    </a:stretch>
+                  </pic:blipFill>
+                  <pic:spPr>
+                    <a:xfrm>
+                      <a:off x="0" y="0"/>
+                      <a:ext cx="2752725" cy="2705100"/>
+                    </a:xfrm>
+                    <a:prstGeom prst="rect">
+                      <a:avLst/>
+                    </a:prstGeom>
+                  </pic:spPr>
+                </pic:pic>
+              </a:graphicData>
+            </a:graphic>
+          </wp:inline>
+        </w:drawing>
+      </w:r>
+    </w:p>
+    <w:p>
+      <w:pPr>
+        <w:pStyle w:val="Prrafodelista"/>
+        <w:rPr>
+          <w:b/>
+        </w:rPr>
+      </w:pPr>
+    </w:p>
+    <w:p>
+      <w:pPr>
+        <w:pStyle w:val="Prrafodelista"/>
+        <w:rPr>
+          <w:b/>
+        </w:rPr>
+      </w:pPr>
+      <w:r>
+        <w:rPr>
+          <w:noProof/>
+        </w:rPr>
+        <w:lastRenderedPageBreak/>
+        <w:drawing>
+          <wp:inline distT="0" distB="0" distL="0" distR="0" wp14:anchorId="7B92EF0C" wp14:editId="69C3D4B1">
+            <wp:extent cx="3076575" cy="1190625"/>
+            <wp:effectExtent l="0" t="0" r="9525" b="9525"/>
+            <wp:docPr id="14" name="Imagen 14"/>
+            <wp:cNvGraphicFramePr>
+              <a:graphicFrameLocks xmlns:a="http://schemas.openxmlformats.org/drawingml/2006/main" noChangeAspect="1"/>
+            </wp:cNvGraphicFramePr>
+            <a:graphic xmlns:a="http://schemas.openxmlformats.org/drawingml/2006/main">
+              <a:graphicData uri="http://schemas.openxmlformats.org/drawingml/2006/picture">
+                <pic:pic xmlns:pic="http://schemas.openxmlformats.org/drawingml/2006/picture">
+                  <pic:nvPicPr>
+                    <pic:cNvPr id="1" name=""/>
+                    <pic:cNvPicPr/>
+                  </pic:nvPicPr>
+                  <pic:blipFill>
+                    <a:blip r:embed="rId18"/>
+                    <a:stretch>
+                      <a:fillRect/>
+                    </a:stretch>
+                  </pic:blipFill>
+                  <pic:spPr>
+                    <a:xfrm>
+                      <a:off x="0" y="0"/>
+                      <a:ext cx="3076575" cy="1190625"/>
+                    </a:xfrm>
+                    <a:prstGeom prst="rect">
+                      <a:avLst/>
+                    </a:prstGeom>
+                  </pic:spPr>
+                </pic:pic>
+              </a:graphicData>
+            </a:graphic>
+          </wp:inline>
+        </w:drawing>
+      </w:r>
+    </w:p>
+    <w:p>
+      <w:pPr>
+        <w:pStyle w:val="Prrafodelista"/>
+        <w:rPr>
+          <w:b/>
+        </w:rPr>
+      </w:pPr>
+    </w:p>
+    <w:p>
+      <w:pPr>
+        <w:pStyle w:val="Prrafodelista"/>
+      </w:pPr>
+      <w:r>
+        <w:t>Por último miramos las colisiones “Jugador-Munición” y en caso de que se produzca una de estas, aumentamos la variable “numDisparos” del jugador en 10 unidades.</w:t>
+      </w:r>
+      <w:bookmarkStart w:id="0" w:name="_GoBack"/>
+      <w:bookmarkEnd w:id="0"/>
     </w:p>
     <w:sectPr>
       <w:pgSz w:w="11906" w:h="16838"/>
@@ -844,7 +1155,7 @@
   <w:abstractNum w:abstractNumId="0" w15:restartNumberingAfterBreak="0">
     <w:nsid w:val="1742743B"/>
     <w:multiLevelType w:val="hybridMultilevel"/>
-    <w:tmpl w:val="BA4EE3A0"/>
+    <w:tmpl w:val="64EC4570"/>
     <w:lvl w:ilvl="0" w:tplc="0C0A000F">
       <w:start w:val="1"/>
       <w:numFmt w:val="decimal"/>

</xml_diff>